<commit_message>
Module 4 model complete
</commit_message>
<xml_diff>
--- a/Module4_AdvancesInMicroscopy/case_study/Case Study-Small Molecule and Genetic Probes_Yves_Greatti.docx
+++ b/Module4_AdvancesInMicroscopy/case_study/Case Study-Small Molecule and Genetic Probes_Yves_Greatti.docx
@@ -133,8 +133,17 @@
       <w:r>
         <w:rPr>
           <w:rFonts w:ascii="Helvetica" w:hAnsi="Helvetica" w:cstheme="minorHAnsi"/>
-        </w:rPr>
-        <w:t xml:space="preserve">Biological question: </w:t>
+          <w:b/>
+          <w:bCs/>
+          <w:u w:val="single"/>
+        </w:rPr>
+        <w:t>Biological question</w:t>
+      </w:r>
+      <w:r>
+        <w:rPr>
+          <w:rFonts w:ascii="Helvetica" w:hAnsi="Helvetica" w:cstheme="minorHAnsi"/>
+        </w:rPr>
+        <w:t xml:space="preserve">: </w:t>
       </w:r>
       <w:r>
         <w:rPr>
@@ -146,7 +155,25 @@
         <w:rPr>
           <w:rFonts w:ascii="Helvetica" w:hAnsi="Helvetica" w:cstheme="minorHAnsi"/>
         </w:rPr>
-        <w:t xml:space="preserve"> alcohol administration increases the firing of VTA dopamine neurons.</w:t>
+        <w:t xml:space="preserve"> alcohol administration increases the firing of VTA dopamine neurons. </w:t>
+      </w:r>
+      <w:r>
+        <w:rPr>
+          <w:rFonts w:ascii="Helvetica" w:hAnsi="Helvetica" w:cstheme="minorHAnsi"/>
+        </w:rPr>
+        <w:t xml:space="preserve">My aim is to investigate the role of </w:t>
+      </w:r>
+      <w:r>
+        <w:rPr>
+          <w:rFonts w:ascii="Helvetica" w:hAnsi="Helvetica" w:cstheme="minorHAnsi"/>
+        </w:rPr>
+        <w:t xml:space="preserve">D1 </w:t>
+      </w:r>
+      <w:r>
+        <w:rPr>
+          <w:rFonts w:ascii="Helvetica" w:hAnsi="Helvetica" w:cstheme="minorHAnsi"/>
+        </w:rPr>
+        <w:t>dopamine receptors</w:t>
       </w:r>
       <w:r>
         <w:rPr>
@@ -158,19 +185,13 @@
         <w:rPr>
           <w:rFonts w:ascii="Helvetica" w:hAnsi="Helvetica" w:cstheme="minorHAnsi"/>
         </w:rPr>
-        <w:t xml:space="preserve">My aim is to investigate the role of </w:t>
-      </w:r>
-      <w:r>
-        <w:rPr>
-          <w:rFonts w:ascii="Helvetica" w:hAnsi="Helvetica" w:cstheme="minorHAnsi"/>
-        </w:rPr>
-        <w:t xml:space="preserve">D1 </w:t>
-      </w:r>
-      <w:r>
-        <w:rPr>
-          <w:rFonts w:ascii="Helvetica" w:hAnsi="Helvetica" w:cstheme="minorHAnsi"/>
-        </w:rPr>
-        <w:t>dopamine receptors</w:t>
+        <w:t xml:space="preserve">during alcohol </w:t>
+      </w:r>
+      <w:r>
+        <w:rPr>
+          <w:rFonts w:ascii="Helvetica" w:hAnsi="Helvetica" w:cstheme="minorHAnsi"/>
+        </w:rPr>
+        <w:t>relapse</w:t>
       </w:r>
       <w:r>
         <w:rPr>
@@ -182,37 +203,13 @@
         <w:rPr>
           <w:rFonts w:ascii="Helvetica" w:hAnsi="Helvetica" w:cstheme="minorHAnsi"/>
         </w:rPr>
-        <w:t xml:space="preserve">during alcohol </w:t>
-      </w:r>
-      <w:r>
-        <w:rPr>
-          <w:rFonts w:ascii="Helvetica" w:hAnsi="Helvetica" w:cstheme="minorHAnsi"/>
-        </w:rPr>
-        <w:t>relapse</w:t>
-      </w:r>
-      <w:r>
-        <w:rPr>
-          <w:rFonts w:ascii="Helvetica" w:hAnsi="Helvetica" w:cstheme="minorHAnsi"/>
-        </w:rPr>
-        <w:t xml:space="preserve"> </w:t>
-      </w:r>
-      <w:r>
-        <w:rPr>
-          <w:rFonts w:ascii="Helvetica" w:hAnsi="Helvetica" w:cstheme="minorHAnsi"/>
-        </w:rPr>
         <w:t>and to</w:t>
       </w:r>
       <w:r>
         <w:rPr>
           <w:rFonts w:ascii="Helvetica" w:hAnsi="Helvetica" w:cstheme="minorHAnsi"/>
         </w:rPr>
-        <w:t xml:space="preserve"> </w:t>
-      </w:r>
-      <w:r>
-        <w:rPr>
-          <w:rFonts w:ascii="Helvetica" w:hAnsi="Helvetica" w:cstheme="minorHAnsi"/>
-        </w:rPr>
-        <w:t>identify significant dopamine signatures during relapse</w:t>
+        <w:t xml:space="preserve"> identify significant dopamine signatures during relapse</w:t>
       </w:r>
       <w:r>
         <w:rPr>
@@ -239,17 +236,26 @@
       <w:pPr>
         <w:rPr>
           <w:rFonts w:ascii="Helvetica" w:hAnsi="Helvetica" w:cstheme="minorHAnsi"/>
-        </w:rPr>
-      </w:pPr>
-      <w:r>
-        <w:rPr>
-          <w:rFonts w:ascii="Helvetica" w:hAnsi="Helvetica" w:cstheme="minorHAnsi"/>
+          <w:b/>
+          <w:bCs/>
+          <w:u w:val="single"/>
+        </w:rPr>
+      </w:pPr>
+      <w:r>
+        <w:rPr>
+          <w:rFonts w:ascii="Helvetica" w:hAnsi="Helvetica" w:cstheme="minorHAnsi"/>
+          <w:b/>
+          <w:bCs/>
+          <w:u w:val="single"/>
         </w:rPr>
         <w:t>Research</w:t>
       </w:r>
       <w:r>
         <w:rPr>
           <w:rFonts w:ascii="Helvetica" w:hAnsi="Helvetica" w:cstheme="minorHAnsi"/>
+          <w:b/>
+          <w:bCs/>
+          <w:u w:val="single"/>
         </w:rPr>
         <w:t xml:space="preserve"> model</w:t>
       </w:r>
@@ -388,13 +394,7 @@
         <w:rPr>
           <w:rFonts w:ascii="Helvetica" w:hAnsi="Helvetica" w:cstheme="minorHAnsi"/>
         </w:rPr>
-        <w:t xml:space="preserve">. </w:t>
-      </w:r>
-      <w:r>
-        <w:rPr>
-          <w:rFonts w:ascii="Helvetica" w:hAnsi="Helvetica" w:cstheme="minorHAnsi"/>
-        </w:rPr>
-        <w:t>LEDS will generate two excitation wavelengths at 405 nm (isosbestic control signal) and 465 nm (Ca</w:t>
+        <w:t>. LEDS will generate two excitation wavelengths at 405 nm (isosbestic control signal) and 465 nm (Ca</w:t>
       </w:r>
       <w:r>
         <w:rPr>
@@ -625,13 +625,7 @@
         <w:rPr>
           <w:rFonts w:ascii="Helvetica" w:eastAsiaTheme="minorEastAsia" w:hAnsi="Helvetica" w:cstheme="minorHAnsi"/>
         </w:rPr>
-        <w:t>will be calculated</w:t>
-      </w:r>
-      <w:r>
-        <w:rPr>
-          <w:rFonts w:ascii="Helvetica" w:eastAsiaTheme="minorEastAsia" w:hAnsi="Helvetica" w:cstheme="minorHAnsi"/>
-        </w:rPr>
-        <w:t xml:space="preserve"> where</w:t>
+        <w:t>will be calculated where</w:t>
       </w:r>
       <w:r>
         <w:rPr>
@@ -719,13 +713,7 @@
         <w:rPr>
           <w:rFonts w:ascii="Helvetica" w:hAnsi="Helvetica" w:cstheme="minorHAnsi"/>
         </w:rPr>
-        <w:t xml:space="preserve"> dependent signal</w:t>
-      </w:r>
-      <w:r>
-        <w:rPr>
-          <w:rFonts w:ascii="Helvetica" w:hAnsi="Helvetica" w:cstheme="minorHAnsi"/>
-        </w:rPr>
-        <w:t xml:space="preserve">, </w:t>
+        <w:t xml:space="preserve"> dependent signal, </w:t>
       </w:r>
       <m:oMath>
         <m:sSub>
@@ -759,101 +747,7 @@
         <w:rPr>
           <w:rFonts w:ascii="Helvetica" w:hAnsi="Helvetica" w:cstheme="minorHAnsi"/>
         </w:rPr>
-        <w:t xml:space="preserve">: </w:t>
-      </w:r>
-      <w:r>
-        <w:rPr>
-          <w:rFonts w:ascii="Helvetica" w:hAnsi="Helvetica" w:cstheme="minorHAnsi"/>
-        </w:rPr>
-        <w:t xml:space="preserve">isosbestic </w:t>
-      </w:r>
-      <w:r>
-        <w:rPr>
-          <w:rFonts w:ascii="Helvetica" w:hAnsi="Helvetica" w:cstheme="minorHAnsi"/>
-        </w:rPr>
-        <w:t>signal</w:t>
-      </w:r>
-    </w:p>
-    <w:p>
-      <w:pPr>
-        <w:pStyle w:val="ListParagraph"/>
-        <w:numPr>
-          <w:ilvl w:val="0"/>
-          <w:numId w:val="26"/>
-        </w:numPr>
-        <w:rPr>
-          <w:rFonts w:ascii="Helvetica" w:eastAsiaTheme="minorEastAsia" w:hAnsi="Helvetica" w:cstheme="minorHAnsi"/>
-        </w:rPr>
-      </w:pPr>
-      <m:oMath>
-        <m:r>
-          <m:rPr>
-            <m:sty m:val="p"/>
-          </m:rPr>
-          <w:rPr>
-            <w:rFonts w:ascii="Cambria Math" w:hAnsi="Cambria Math" w:cstheme="minorHAnsi"/>
-          </w:rPr>
-          <m:t>Δ</m:t>
-        </m:r>
-        <m:r>
-          <w:rPr>
-            <w:rFonts w:ascii="Cambria Math" w:hAnsi="Cambria Math" w:cstheme="minorHAnsi"/>
-          </w:rPr>
-          <m:t>F</m:t>
-        </m:r>
-        <m:r>
-          <m:rPr>
-            <m:lit/>
-          </m:rPr>
-          <w:rPr>
-            <w:rFonts w:ascii="Cambria Math" w:hAnsi="Cambria Math" w:cstheme="minorHAnsi"/>
-          </w:rPr>
-          <m:t>/</m:t>
-        </m:r>
-        <m:sSub>
-          <m:sSubPr>
-            <m:ctrlPr>
-              <w:rPr>
-                <w:rFonts w:ascii="Cambria Math" w:hAnsi="Cambria Math" w:cstheme="minorHAnsi"/>
-                <w:i/>
-              </w:rPr>
-            </m:ctrlPr>
-          </m:sSubPr>
-          <m:e>
-            <m:r>
-              <w:rPr>
-                <w:rFonts w:ascii="Cambria Math" w:hAnsi="Cambria Math" w:cstheme="minorHAnsi"/>
-              </w:rPr>
-              <m:t>F</m:t>
-            </m:r>
-          </m:e>
-          <m:sub>
-            <m:r>
-              <w:rPr>
-                <w:rFonts w:ascii="Cambria Math" w:hAnsi="Cambria Math" w:cstheme="minorHAnsi"/>
-              </w:rPr>
-              <m:t>0</m:t>
-            </m:r>
-          </m:sub>
-        </m:sSub>
-        <m:r>
-          <w:rPr>
-            <w:rFonts w:ascii="Cambria Math" w:hAnsi="Cambria Math" w:cstheme="minorHAnsi"/>
-          </w:rPr>
-          <m:t xml:space="preserve"> </m:t>
-        </m:r>
-        <m:r>
-          <w:rPr>
-            <w:rFonts w:ascii="Cambria Math" w:hAnsi="Cambria Math" w:cstheme="minorHAnsi"/>
-          </w:rPr>
-          <m:t xml:space="preserve"> </m:t>
-        </m:r>
-      </m:oMath>
-      <w:r>
-        <w:rPr>
-          <w:rFonts w:ascii="Helvetica" w:eastAsiaTheme="minorEastAsia" w:hAnsi="Helvetica" w:cstheme="minorHAnsi"/>
-        </w:rPr>
-        <w:t xml:space="preserve">will be low-pass filtered </w:t>
+        <w:t>: isosbestic signal</w:t>
       </w:r>
     </w:p>
     <w:p>
@@ -929,25 +823,7 @@
         <w:rPr>
           <w:rFonts w:ascii="Helvetica" w:eastAsiaTheme="minorEastAsia" w:hAnsi="Helvetica" w:cstheme="minorHAnsi"/>
         </w:rPr>
-        <w:t xml:space="preserve">within a </w:t>
-      </w:r>
-      <w:r>
-        <w:rPr>
-          <w:rFonts w:ascii="Helvetica" w:eastAsiaTheme="minorEastAsia" w:hAnsi="Helvetica" w:cstheme="minorHAnsi"/>
-        </w:rPr>
-        <w:t>time</w:t>
-      </w:r>
-      <w:r>
-        <w:rPr>
-          <w:rFonts w:ascii="Helvetica" w:eastAsiaTheme="minorEastAsia" w:hAnsi="Helvetica" w:cstheme="minorHAnsi"/>
-        </w:rPr>
-        <w:t>-</w:t>
-      </w:r>
-      <w:r>
-        <w:rPr>
-          <w:rFonts w:ascii="Helvetica" w:eastAsiaTheme="minorEastAsia" w:hAnsi="Helvetica" w:cstheme="minorHAnsi"/>
-        </w:rPr>
-        <w:t>window around events was compiled will be averaged</w:t>
+        <w:t xml:space="preserve">will be low-pass filtered </w:t>
       </w:r>
     </w:p>
     <w:p>
@@ -969,14 +845,103 @@
           <w:rPr>
             <w:rFonts w:ascii="Cambria Math" w:hAnsi="Cambria Math" w:cstheme="minorHAnsi"/>
           </w:rPr>
-          <m:t>To</m:t>
+          <m:t>Δ</m:t>
+        </m:r>
+        <m:r>
+          <w:rPr>
+            <w:rFonts w:ascii="Cambria Math" w:hAnsi="Cambria Math" w:cstheme="minorHAnsi"/>
+          </w:rPr>
+          <m:t>F</m:t>
+        </m:r>
+        <m:r>
+          <m:rPr>
+            <m:lit/>
+          </m:rPr>
+          <w:rPr>
+            <w:rFonts w:ascii="Cambria Math" w:hAnsi="Cambria Math" w:cstheme="minorHAnsi"/>
+          </w:rPr>
+          <m:t>/</m:t>
+        </m:r>
+        <m:sSub>
+          <m:sSubPr>
+            <m:ctrlPr>
+              <w:rPr>
+                <w:rFonts w:ascii="Cambria Math" w:hAnsi="Cambria Math" w:cstheme="minorHAnsi"/>
+                <w:i/>
+              </w:rPr>
+            </m:ctrlPr>
+          </m:sSubPr>
+          <m:e>
+            <m:r>
+              <w:rPr>
+                <w:rFonts w:ascii="Cambria Math" w:hAnsi="Cambria Math" w:cstheme="minorHAnsi"/>
+              </w:rPr>
+              <m:t>F</m:t>
+            </m:r>
+          </m:e>
+          <m:sub>
+            <m:r>
+              <w:rPr>
+                <w:rFonts w:ascii="Cambria Math" w:hAnsi="Cambria Math" w:cstheme="minorHAnsi"/>
+              </w:rPr>
+              <m:t>0</m:t>
+            </m:r>
+          </m:sub>
+        </m:sSub>
+        <m:r>
+          <w:rPr>
+            <w:rFonts w:ascii="Cambria Math" w:hAnsi="Cambria Math" w:cstheme="minorHAnsi"/>
+          </w:rPr>
+          <m:t xml:space="preserve">  </m:t>
         </m:r>
       </m:oMath>
       <w:r>
         <w:rPr>
           <w:rFonts w:ascii="Helvetica" w:eastAsiaTheme="minorEastAsia" w:hAnsi="Helvetica" w:cstheme="minorHAnsi"/>
         </w:rPr>
-        <w:t xml:space="preserve"> remove noise: 95% CI will be calculated for each event and non-significant events will be filtered out</w:t>
+        <w:t xml:space="preserve">within a </w:t>
+      </w:r>
+      <w:r>
+        <w:rPr>
+          <w:rFonts w:ascii="Helvetica" w:eastAsiaTheme="minorEastAsia" w:hAnsi="Helvetica" w:cstheme="minorHAnsi"/>
+        </w:rPr>
+        <w:t>time</w:t>
+      </w:r>
+      <w:r>
+        <w:rPr>
+          <w:rFonts w:ascii="Helvetica" w:eastAsiaTheme="minorEastAsia" w:hAnsi="Helvetica" w:cstheme="minorHAnsi"/>
+        </w:rPr>
+        <w:t>-</w:t>
+      </w:r>
+      <w:r>
+        <w:rPr>
+          <w:rFonts w:ascii="Helvetica" w:eastAsiaTheme="minorEastAsia" w:hAnsi="Helvetica" w:cstheme="minorHAnsi"/>
+        </w:rPr>
+        <w:t xml:space="preserve">window around events </w:t>
+      </w:r>
+      <w:r>
+        <w:rPr>
+          <w:rFonts w:ascii="Helvetica" w:eastAsiaTheme="minorEastAsia" w:hAnsi="Helvetica" w:cstheme="minorHAnsi"/>
+        </w:rPr>
+        <w:t>will be</w:t>
+      </w:r>
+      <w:r>
+        <w:rPr>
+          <w:rFonts w:ascii="Helvetica" w:eastAsiaTheme="minorEastAsia" w:hAnsi="Helvetica" w:cstheme="minorHAnsi"/>
+        </w:rPr>
+        <w:t xml:space="preserve"> compiled </w:t>
+      </w:r>
+      <w:r>
+        <w:rPr>
+          <w:rFonts w:ascii="Helvetica" w:eastAsiaTheme="minorEastAsia" w:hAnsi="Helvetica" w:cstheme="minorHAnsi"/>
+        </w:rPr>
+        <w:t xml:space="preserve">and </w:t>
+      </w:r>
+      <w:r>
+        <w:rPr>
+          <w:rFonts w:ascii="Helvetica" w:eastAsiaTheme="minorEastAsia" w:hAnsi="Helvetica" w:cstheme="minorHAnsi"/>
+        </w:rPr>
+        <w:t>be averaged</w:t>
       </w:r>
     </w:p>
     <w:p>
@@ -992,6 +957,61 @@
       </w:pPr>
       <w:r>
         <w:rPr>
+          <w:rFonts w:ascii="Helvetica" w:eastAsiaTheme="minorEastAsia" w:hAnsi="Helvetica" w:cstheme="minorHAnsi"/>
+        </w:rPr>
+        <w:t xml:space="preserve">95% CI will be calculated for each event </w:t>
+      </w:r>
+      <w:r>
+        <w:rPr>
+          <w:rFonts w:ascii="Helvetica" w:eastAsiaTheme="minorEastAsia" w:hAnsi="Helvetica" w:cstheme="minorHAnsi"/>
+        </w:rPr>
+        <w:t xml:space="preserve">recording </w:t>
+      </w:r>
+      <w:r>
+        <w:rPr>
+          <w:rFonts w:ascii="Helvetica" w:eastAsiaTheme="minorEastAsia" w:hAnsi="Helvetica" w:cstheme="minorHAnsi"/>
+        </w:rPr>
+        <w:t xml:space="preserve">and </w:t>
+      </w:r>
+      <w:r>
+        <w:rPr>
+          <w:rFonts w:ascii="Helvetica" w:eastAsiaTheme="minorEastAsia" w:hAnsi="Helvetica" w:cstheme="minorHAnsi"/>
+        </w:rPr>
+        <w:t xml:space="preserve">used to </w:t>
+      </w:r>
+      <w:r>
+        <w:rPr>
+          <w:rFonts w:ascii="Helvetica" w:eastAsiaTheme="minorEastAsia" w:hAnsi="Helvetica" w:cstheme="minorHAnsi"/>
+        </w:rPr>
+        <w:t>filter</w:t>
+      </w:r>
+      <w:r>
+        <w:rPr>
+          <w:rFonts w:ascii="Helvetica" w:eastAsiaTheme="minorEastAsia" w:hAnsi="Helvetica" w:cstheme="minorHAnsi"/>
+        </w:rPr>
+        <w:t xml:space="preserve"> events</w:t>
+      </w:r>
+      <w:r>
+        <w:rPr>
+          <w:rStyle w:val="FootnoteReference"/>
+          <w:rFonts w:ascii="Helvetica" w:eastAsiaTheme="minorEastAsia" w:hAnsi="Helvetica" w:cstheme="minorHAnsi"/>
+        </w:rPr>
+        <w:footnoteReference w:id="3"/>
+      </w:r>
+    </w:p>
+    <w:p>
+      <w:pPr>
+        <w:pStyle w:val="ListParagraph"/>
+        <w:numPr>
+          <w:ilvl w:val="0"/>
+          <w:numId w:val="28"/>
+        </w:numPr>
+        <w:rPr>
+          <w:rFonts w:ascii="Helvetica" w:hAnsi="Helvetica" w:cstheme="minorHAnsi"/>
+        </w:rPr>
+      </w:pPr>
+      <w:r>
+        <w:rPr>
           <w:rFonts w:ascii="Helvetica" w:hAnsi="Helvetica" w:cstheme="minorHAnsi"/>
         </w:rPr>
         <w:t xml:space="preserve">The rats </w:t>
@@ -1109,6 +1129,13 @@
           <w:rFonts w:ascii="Helvetica" w:hAnsi="Helvetica" w:cstheme="minorHAnsi"/>
         </w:rPr>
         <w:t>rats will be trained and tested following a context induced reinstatement procedure</w:t>
+      </w:r>
+      <w:r>
+        <w:rPr>
+          <w:rStyle w:val="FootnoteReference"/>
+          <w:rFonts w:ascii="Helvetica" w:hAnsi="Helvetica" w:cstheme="minorHAnsi"/>
+        </w:rPr>
+        <w:footnoteReference w:id="4"/>
       </w:r>
       <w:r>
         <w:rPr>
@@ -1330,13 +1357,7 @@
         <w:rPr>
           <w:rFonts w:ascii="Helvetica" w:hAnsi="Helvetica" w:cstheme="minorHAnsi"/>
         </w:rPr>
-        <w:t xml:space="preserve">in the </w:t>
-      </w:r>
-      <w:r>
-        <w:rPr>
-          <w:rFonts w:ascii="Helvetica" w:hAnsi="Helvetica" w:cstheme="minorHAnsi"/>
-        </w:rPr>
-        <w:t>alcohol-missing context</w:t>
+        <w:t>in the alcohol-missing context</w:t>
       </w:r>
       <w:r>
         <w:rPr>
@@ -1354,13 +1375,7 @@
         <w:rPr>
           <w:rFonts w:ascii="Helvetica" w:hAnsi="Helvetica" w:cstheme="minorHAnsi"/>
         </w:rPr>
-        <w:t xml:space="preserve">y are </w:t>
-      </w:r>
-      <w:r>
-        <w:rPr>
-          <w:rFonts w:ascii="Helvetica" w:hAnsi="Helvetica" w:cstheme="minorHAnsi"/>
-        </w:rPr>
-        <w:t xml:space="preserve">in </w:t>
+        <w:t xml:space="preserve">y are in </w:t>
       </w:r>
       <w:r>
         <w:rPr>
@@ -1389,27 +1404,20 @@
     </w:p>
     <w:p>
       <w:pPr>
-        <w:rPr>
-          <w:rFonts w:ascii="Helvetica" w:hAnsi="Helvetica" w:cstheme="minorHAnsi"/>
-        </w:rPr>
-      </w:pPr>
-      <w:r>
-        <w:rPr>
-          <w:rFonts w:ascii="Helvetica" w:hAnsi="Helvetica" w:cstheme="minorHAnsi"/>
-        </w:rPr>
-        <w:t xml:space="preserve">We will use (RSA), </w:t>
-      </w:r>
-      <w:r>
-        <w:rPr>
-          <w:rFonts w:ascii="Helvetica" w:hAnsi="Helvetica" w:cstheme="minorHAnsi"/>
-        </w:rPr>
-        <w:t>for data analysis</w:t>
-      </w:r>
-      <w:r>
-        <w:rPr>
-          <w:rFonts w:ascii="Helvetica" w:hAnsi="Helvetica" w:cstheme="minorHAnsi"/>
-        </w:rPr>
-        <w:t xml:space="preserve"> to compare</w:t>
+        <w:pStyle w:val="ListParagraph"/>
+        <w:numPr>
+          <w:ilvl w:val="0"/>
+          <w:numId w:val="20"/>
+        </w:numPr>
+        <w:rPr>
+          <w:rFonts w:ascii="Helvetica" w:hAnsi="Helvetica" w:cstheme="minorHAnsi"/>
+        </w:rPr>
+      </w:pPr>
+      <w:r>
+        <w:rPr>
+          <w:rFonts w:ascii="Helvetica" w:hAnsi="Helvetica" w:cstheme="minorHAnsi"/>
+        </w:rPr>
+        <w:t>We will use (RSA), for data analysis to compare</w:t>
       </w:r>
       <w:r>
         <w:rPr>
@@ -1427,35 +1435,690 @@
         <w:rPr>
           <w:rFonts w:ascii="Helvetica" w:hAnsi="Helvetica" w:cstheme="minorHAnsi"/>
         </w:rPr>
-        <w:t xml:space="preserve">. A first order representational dissimilarity matrix (RDMs) will be constructed. From the pairwise correlation distances, indicating the degree to which each pair of waveforms are similar or dissimilar. A second-order Brain RDN will also be </w:t>
+        <w:t>. A first order representational dissimilarity matrix (RDMs)</w:t>
+      </w:r>
+      <w:r>
+        <w:rPr>
+          <w:rStyle w:val="FootnoteReference"/>
+          <w:rFonts w:ascii="Helvetica" w:hAnsi="Helvetica" w:cstheme="minorHAnsi"/>
+        </w:rPr>
+        <w:footnoteReference w:id="5"/>
+      </w:r>
+      <w:r>
+        <w:rPr>
+          <w:rFonts w:ascii="Helvetica" w:hAnsi="Helvetica" w:cstheme="minorHAnsi"/>
+        </w:rPr>
+        <w:t xml:space="preserve"> </w:t>
       </w:r>
       <w:r>
         <w:rPr>
           <w:rFonts w:ascii="Helvetica" w:hAnsi="Helvetica" w:cstheme="minorHAnsi"/>
         </w:rPr>
         <w:lastRenderedPageBreak/>
-        <w:t>generated to factor out the stages of the experiments and keep correlations between each pair of brain regions.</w:t>
+        <w:t>will be constructed. From the pairwise correlation distances, indicating the degree to which each pair of waveforms are similar or dissimilar</w:t>
+      </w:r>
+      <w:r>
+        <w:rPr>
+          <w:rFonts w:ascii="Helvetica" w:hAnsi="Helvetica" w:cstheme="minorHAnsi"/>
+        </w:rPr>
+        <w:t xml:space="preserve"> across experiment sessions</w:t>
+      </w:r>
+      <w:r>
+        <w:rPr>
+          <w:rFonts w:ascii="Helvetica" w:hAnsi="Helvetica" w:cstheme="minorHAnsi"/>
+        </w:rPr>
+        <w:t>. A second-order Brain RD</w:t>
+      </w:r>
+      <w:r>
+        <w:rPr>
+          <w:rFonts w:ascii="Helvetica" w:hAnsi="Helvetica" w:cstheme="minorHAnsi"/>
+        </w:rPr>
+        <w:t>M</w:t>
+      </w:r>
+      <w:r>
+        <w:rPr>
+          <w:rFonts w:ascii="Helvetica" w:hAnsi="Helvetica" w:cstheme="minorHAnsi"/>
+        </w:rPr>
+        <w:t xml:space="preserve"> </w:t>
+      </w:r>
+      <w:r>
+        <w:rPr>
+          <w:rFonts w:ascii="Helvetica" w:hAnsi="Helvetica" w:cstheme="minorHAnsi"/>
+        </w:rPr>
+        <w:t xml:space="preserve">across the firs-order RDM for each brain region will report dissimilarity between </w:t>
+      </w:r>
+      <w:r>
+        <w:rPr>
+          <w:rFonts w:ascii="Helvetica" w:hAnsi="Helvetica" w:cstheme="minorHAnsi"/>
+        </w:rPr>
+        <w:t>brain regions.</w:t>
       </w:r>
     </w:p>
     <w:p>
       <w:pPr>
-        <w:rPr>
-          <w:rFonts w:ascii="Helvetica" w:hAnsi="Helvetica" w:cstheme="minorHAnsi"/>
-        </w:rPr>
-      </w:pPr>
+        <w:pStyle w:val="ListParagraph"/>
+        <w:numPr>
+          <w:ilvl w:val="0"/>
+          <w:numId w:val="20"/>
+        </w:numPr>
+        <w:rPr>
+          <w:rFonts w:ascii="Helvetica" w:hAnsi="Helvetica" w:cstheme="minorHAnsi"/>
+        </w:rPr>
+      </w:pPr>
+      <w:r>
+        <w:rPr>
+          <w:rFonts w:ascii="Helvetica" w:hAnsi="Helvetica" w:cstheme="minorHAnsi"/>
+        </w:rPr>
+        <w:t>Compared to s</w:t>
+      </w:r>
+      <w:r>
+        <w:rPr>
+          <w:rFonts w:ascii="Helvetica" w:hAnsi="Helvetica" w:cstheme="minorHAnsi"/>
+        </w:rPr>
+        <w:t>mall molecule probes, genetically encoded indicators G-protein coupled receptors (GPCR), are small, easy to express in an AAV, can target specific cells, and can be expressed over long periods of time.</w:t>
+      </w:r>
+      <w:r>
+        <w:rPr>
+          <w:rFonts w:ascii="Helvetica" w:hAnsi="Helvetica" w:cstheme="minorHAnsi"/>
+        </w:rPr>
+        <w:t xml:space="preserve"> </w:t>
+      </w:r>
+      <w:r>
+        <w:rPr>
+          <w:rFonts w:ascii="Helvetica" w:hAnsi="Helvetica" w:cstheme="minorHAnsi"/>
+        </w:rPr>
+        <w:t xml:space="preserve">In addition, </w:t>
+      </w:r>
+      <w:proofErr w:type="spellStart"/>
+      <w:r>
+        <w:rPr>
+          <w:rFonts w:ascii="Helvetica" w:hAnsi="Helvetica" w:cstheme="minorHAnsi"/>
+        </w:rPr>
+        <w:t>dLight</w:t>
+      </w:r>
+      <w:proofErr w:type="spellEnd"/>
+      <w:r>
+        <w:rPr>
+          <w:rFonts w:ascii="Helvetica" w:hAnsi="Helvetica" w:cstheme="minorHAnsi"/>
+        </w:rPr>
+        <w:t xml:space="preserve"> indicators have </w:t>
+      </w:r>
+      <w:r>
+        <w:rPr>
+          <w:rFonts w:ascii="Helvetica" w:hAnsi="Helvetica" w:cstheme="minorHAnsi"/>
+        </w:rPr>
+        <w:t>reported faster kinetics than many similar probes.</w:t>
+      </w:r>
     </w:p>
     <w:p>
       <w:pPr>
-        <w:rPr>
-          <w:rFonts w:ascii="Helvetica" w:hAnsi="Helvetica" w:cstheme="minorHAnsi"/>
-        </w:rPr>
-      </w:pPr>
+        <w:pStyle w:val="ListParagraph"/>
+        <w:numPr>
+          <w:ilvl w:val="0"/>
+          <w:numId w:val="30"/>
+        </w:numPr>
+        <w:rPr>
+          <w:rFonts w:ascii="Helvetica" w:hAnsi="Helvetica" w:cstheme="minorHAnsi"/>
+        </w:rPr>
+      </w:pPr>
+      <w:r>
+        <w:rPr>
+          <w:rFonts w:ascii="Helvetica" w:hAnsi="Helvetica" w:cstheme="minorHAnsi"/>
+        </w:rPr>
+        <w:t>In t</w:t>
+      </w:r>
+      <w:r>
+        <w:rPr>
+          <w:rFonts w:ascii="Helvetica" w:hAnsi="Helvetica" w:cstheme="minorHAnsi"/>
+        </w:rPr>
+        <w:t>his</w:t>
+      </w:r>
+      <w:r>
+        <w:rPr>
+          <w:rFonts w:ascii="Helvetica" w:hAnsi="Helvetica" w:cstheme="minorHAnsi"/>
+        </w:rPr>
+        <w:t xml:space="preserve"> </w:t>
+      </w:r>
+      <w:r>
+        <w:rPr>
+          <w:rFonts w:ascii="Helvetica" w:hAnsi="Helvetica" w:cstheme="minorHAnsi"/>
+        </w:rPr>
+        <w:t>model</w:t>
+      </w:r>
+      <w:r>
+        <w:rPr>
+          <w:rFonts w:ascii="Helvetica" w:hAnsi="Helvetica" w:cstheme="minorHAnsi"/>
+        </w:rPr>
+        <w:t xml:space="preserve"> we want detect </w:t>
+      </w:r>
+      <w:r>
+        <w:rPr>
+          <w:rFonts w:ascii="Helvetica" w:hAnsi="Helvetica" w:cstheme="minorHAnsi"/>
+        </w:rPr>
+        <w:t>in the least evasive manner dopamine activity and have no usage for control of neural activity</w:t>
+      </w:r>
+      <w:r>
+        <w:rPr>
+          <w:rFonts w:ascii="Helvetica" w:hAnsi="Helvetica" w:cstheme="minorHAnsi"/>
+        </w:rPr>
+        <w:t xml:space="preserve">, </w:t>
+      </w:r>
+      <w:r>
+        <w:rPr>
+          <w:rFonts w:ascii="Helvetica" w:hAnsi="Helvetica" w:cstheme="minorHAnsi"/>
+        </w:rPr>
+        <w:t>therefore</w:t>
+      </w:r>
+      <w:r>
+        <w:rPr>
+          <w:rFonts w:ascii="Helvetica" w:hAnsi="Helvetica" w:cstheme="minorHAnsi"/>
+        </w:rPr>
+        <w:t xml:space="preserve"> </w:t>
+      </w:r>
+      <w:r>
+        <w:rPr>
+          <w:rFonts w:ascii="Helvetica" w:hAnsi="Helvetica" w:cstheme="minorHAnsi"/>
+        </w:rPr>
+        <w:t xml:space="preserve">the model </w:t>
+      </w:r>
+      <w:r>
+        <w:rPr>
+          <w:rFonts w:ascii="Helvetica" w:hAnsi="Helvetica" w:cstheme="minorHAnsi"/>
+        </w:rPr>
+        <w:t xml:space="preserve">does not </w:t>
+      </w:r>
+      <w:r>
+        <w:rPr>
+          <w:rFonts w:ascii="Helvetica" w:hAnsi="Helvetica" w:cstheme="minorHAnsi"/>
+        </w:rPr>
+        <w:t>require optogenetic</w:t>
+      </w:r>
+      <w:r>
+        <w:rPr>
+          <w:rFonts w:ascii="Helvetica" w:hAnsi="Helvetica" w:cstheme="minorHAnsi"/>
+        </w:rPr>
+        <w:t xml:space="preserve"> actuators.</w:t>
+      </w:r>
     </w:p>
     <w:p>
       <w:pPr>
         <w:rPr>
           <w:rFonts w:ascii="Helvetica" w:hAnsi="Helvetica" w:cstheme="minorHAnsi"/>
         </w:rPr>
+      </w:pPr>
+    </w:p>
+    <w:p>
+      <w:pPr>
+        <w:rPr>
+          <w:rFonts w:ascii="Helvetica" w:hAnsi="Helvetica" w:cstheme="minorHAnsi"/>
+          <w:sz w:val="20"/>
+          <w:szCs w:val="20"/>
+        </w:rPr>
+      </w:pPr>
+      <w:r>
+        <w:rPr>
+          <w:rFonts w:ascii="Helvetica" w:hAnsi="Helvetica" w:cstheme="minorHAnsi"/>
+          <w:b/>
+          <w:bCs/>
+          <w:sz w:val="20"/>
+          <w:szCs w:val="20"/>
+          <w:u w:val="single"/>
+        </w:rPr>
+        <w:t>Reference</w:t>
+      </w:r>
+      <w:r>
+        <w:rPr>
+          <w:rFonts w:ascii="Helvetica" w:hAnsi="Helvetica" w:cstheme="minorHAnsi"/>
+          <w:b/>
+          <w:bCs/>
+          <w:sz w:val="20"/>
+          <w:szCs w:val="20"/>
+          <w:u w:val="single"/>
+        </w:rPr>
+        <w:t>s</w:t>
+      </w:r>
+      <w:r>
+        <w:rPr>
+          <w:rFonts w:ascii="Helvetica" w:hAnsi="Helvetica" w:cstheme="minorHAnsi"/>
+          <w:sz w:val="20"/>
+          <w:szCs w:val="20"/>
+        </w:rPr>
+        <w:t>:</w:t>
+      </w:r>
+    </w:p>
+    <w:p>
+      <w:pPr>
+        <w:spacing w:before="100" w:beforeAutospacing="1" w:after="100" w:afterAutospacing="1"/>
+        <w:rPr>
+          <w:rFonts w:ascii="Helvetica" w:hAnsi="Helvetica"/>
+          <w:sz w:val="20"/>
+          <w:szCs w:val="20"/>
+        </w:rPr>
+      </w:pPr>
+      <w:r>
+        <w:rPr>
+          <w:rFonts w:ascii="Helvetica" w:hAnsi="Helvetica"/>
+          <w:sz w:val="20"/>
+          <w:szCs w:val="20"/>
+        </w:rPr>
+        <w:t xml:space="preserve">Cody A. Siciliano and </w:t>
+      </w:r>
+      <w:proofErr w:type="spellStart"/>
+      <w:proofErr w:type="gramStart"/>
+      <w:r>
+        <w:rPr>
+          <w:rFonts w:ascii="Helvetica" w:hAnsi="Helvetica"/>
+          <w:sz w:val="20"/>
+          <w:szCs w:val="20"/>
+        </w:rPr>
+        <w:t>Kay.M.Tye</w:t>
+      </w:r>
+      <w:proofErr w:type="spellEnd"/>
+      <w:proofErr w:type="gramEnd"/>
+      <w:r>
+        <w:rPr>
+          <w:rFonts w:ascii="Helvetica" w:hAnsi="Helvetica"/>
+          <w:sz w:val="20"/>
+          <w:szCs w:val="20"/>
+        </w:rPr>
+        <w:t xml:space="preserve">, </w:t>
+      </w:r>
+      <w:r>
+        <w:rPr>
+          <w:rFonts w:ascii="Helvetica" w:hAnsi="Helvetica"/>
+          <w:sz w:val="20"/>
+          <w:szCs w:val="20"/>
+        </w:rPr>
+        <w:t>Leveraging calcium imaging to illuminate circuit dysfunction in addiction</w:t>
+      </w:r>
+      <w:r>
+        <w:rPr>
+          <w:rFonts w:ascii="Helvetica" w:hAnsi="Helvetica"/>
+          <w:sz w:val="20"/>
+          <w:szCs w:val="20"/>
+        </w:rPr>
+        <w:t>, Elsevier, Alcohol 74 (2019) 47-63</w:t>
+      </w:r>
+    </w:p>
+    <w:p>
+      <w:pPr>
+        <w:spacing w:before="100" w:beforeAutospacing="1" w:after="100" w:afterAutospacing="1"/>
+        <w:rPr>
+          <w:rFonts w:ascii="Helvetica" w:hAnsi="Helvetica"/>
+          <w:sz w:val="20"/>
+          <w:szCs w:val="20"/>
+        </w:rPr>
+      </w:pPr>
+      <w:proofErr w:type="spellStart"/>
+      <w:r>
+        <w:rPr>
+          <w:rFonts w:ascii="Helvetica" w:hAnsi="Helvetica"/>
+          <w:sz w:val="20"/>
+          <w:szCs w:val="20"/>
+        </w:rPr>
+        <w:t>Marue</w:t>
+      </w:r>
+      <w:proofErr w:type="spellEnd"/>
+      <w:r>
+        <w:rPr>
+          <w:rFonts w:ascii="Helvetica" w:hAnsi="Helvetica"/>
+          <w:sz w:val="20"/>
+          <w:szCs w:val="20"/>
+        </w:rPr>
+        <w:t xml:space="preserve"> </w:t>
+      </w:r>
+      <w:proofErr w:type="spellStart"/>
+      <w:proofErr w:type="gramStart"/>
+      <w:r>
+        <w:rPr>
+          <w:rFonts w:ascii="Helvetica" w:hAnsi="Helvetica"/>
+          <w:sz w:val="20"/>
+          <w:szCs w:val="20"/>
+        </w:rPr>
+        <w:t>A.Labouesse</w:t>
+      </w:r>
+      <w:proofErr w:type="spellEnd"/>
+      <w:proofErr w:type="gramEnd"/>
+      <w:r>
+        <w:rPr>
+          <w:rFonts w:ascii="Helvetica" w:hAnsi="Helvetica"/>
+          <w:sz w:val="20"/>
+          <w:szCs w:val="20"/>
+        </w:rPr>
+        <w:t xml:space="preserve">, </w:t>
+      </w:r>
+      <w:proofErr w:type="spellStart"/>
+      <w:r>
+        <w:rPr>
+          <w:rFonts w:ascii="Helvetica" w:hAnsi="Helvetica"/>
+          <w:sz w:val="20"/>
+          <w:szCs w:val="20"/>
+        </w:rPr>
+        <w:t>Reot</w:t>
+      </w:r>
+      <w:proofErr w:type="spellEnd"/>
+      <w:r>
+        <w:rPr>
+          <w:rFonts w:ascii="Helvetica" w:hAnsi="Helvetica"/>
+          <w:sz w:val="20"/>
+          <w:szCs w:val="20"/>
+        </w:rPr>
+        <w:t xml:space="preserve"> </w:t>
+      </w:r>
+      <w:proofErr w:type="spellStart"/>
+      <w:r>
+        <w:rPr>
+          <w:rFonts w:ascii="Helvetica" w:hAnsi="Helvetica"/>
+          <w:sz w:val="20"/>
+          <w:szCs w:val="20"/>
+        </w:rPr>
+        <w:t>B.Cola</w:t>
+      </w:r>
+      <w:proofErr w:type="spellEnd"/>
+      <w:r>
+        <w:rPr>
+          <w:rFonts w:ascii="Helvetica" w:hAnsi="Helvetica"/>
+          <w:sz w:val="20"/>
+          <w:szCs w:val="20"/>
+        </w:rPr>
+        <w:t xml:space="preserve">, Tommaso </w:t>
+      </w:r>
+      <w:proofErr w:type="spellStart"/>
+      <w:r>
+        <w:rPr>
+          <w:rFonts w:ascii="Helvetica" w:hAnsi="Helvetica"/>
+          <w:sz w:val="20"/>
+          <w:szCs w:val="20"/>
+        </w:rPr>
+        <w:t>Patriarchi</w:t>
+      </w:r>
+      <w:proofErr w:type="spellEnd"/>
+      <w:r>
+        <w:rPr>
+          <w:rFonts w:ascii="Helvetica" w:hAnsi="Helvetica"/>
+          <w:sz w:val="20"/>
+          <w:szCs w:val="20"/>
+        </w:rPr>
+        <w:t xml:space="preserve"> , MDPI, </w:t>
+      </w:r>
+      <w:r>
+        <w:rPr>
+          <w:rFonts w:ascii="Helvetica" w:hAnsi="Helvetica"/>
+          <w:sz w:val="20"/>
+          <w:szCs w:val="20"/>
+        </w:rPr>
+        <w:t xml:space="preserve">GPCR-Based Dopamine Sensors—A Detailed Guide to Inform Sensor Choice for In Vivo Imaging </w:t>
+      </w:r>
+    </w:p>
+    <w:p>
+      <w:pPr>
+        <w:pStyle w:val="NormalWeb"/>
+        <w:rPr>
+          <w:rFonts w:ascii="Helvetica" w:hAnsi="Helvetica"/>
+          <w:position w:val="10"/>
+          <w:sz w:val="20"/>
+          <w:szCs w:val="20"/>
+        </w:rPr>
+      </w:pPr>
+      <w:proofErr w:type="spellStart"/>
+      <w:r>
+        <w:rPr>
+          <w:rFonts w:ascii="Helvetica" w:hAnsi="Helvetica" w:cs="Arial"/>
+          <w:sz w:val="20"/>
+          <w:szCs w:val="20"/>
+        </w:rPr>
+        <w:t>Sachin</w:t>
+      </w:r>
+      <w:proofErr w:type="spellEnd"/>
+      <w:r>
+        <w:rPr>
+          <w:rFonts w:ascii="Helvetica" w:hAnsi="Helvetica" w:cs="Arial"/>
+          <w:sz w:val="20"/>
+          <w:szCs w:val="20"/>
+        </w:rPr>
+        <w:t xml:space="preserve"> </w:t>
+      </w:r>
+      <w:proofErr w:type="spellStart"/>
+      <w:r>
+        <w:rPr>
+          <w:rFonts w:ascii="Helvetica" w:hAnsi="Helvetica" w:cs="Arial"/>
+          <w:sz w:val="20"/>
+          <w:szCs w:val="20"/>
+        </w:rPr>
+        <w:t>Moonat</w:t>
+      </w:r>
+      <w:proofErr w:type="spellEnd"/>
+      <w:r>
+        <w:rPr>
+          <w:rFonts w:ascii="Helvetica" w:hAnsi="Helvetica" w:cs="Arial"/>
+          <w:sz w:val="20"/>
+          <w:szCs w:val="20"/>
+        </w:rPr>
+        <w:t xml:space="preserve"> et al., </w:t>
+      </w:r>
+      <w:r>
+        <w:rPr>
+          <w:rFonts w:ascii="Helvetica" w:hAnsi="Helvetica" w:cs="Arial"/>
+          <w:sz w:val="20"/>
+          <w:szCs w:val="20"/>
+        </w:rPr>
+        <w:t xml:space="preserve">Neuroscience of Alcoholism: Molecular and Cellular Mechanisms, </w:t>
+      </w:r>
+      <w:r>
+        <w:rPr>
+          <w:rFonts w:ascii="Helvetica" w:hAnsi="Helvetica"/>
+          <w:sz w:val="20"/>
+          <w:szCs w:val="20"/>
+        </w:rPr>
+        <w:t xml:space="preserve">2010 </w:t>
+      </w:r>
+      <w:proofErr w:type="gramStart"/>
+      <w:r>
+        <w:rPr>
+          <w:rFonts w:ascii="Helvetica" w:hAnsi="Helvetica"/>
+          <w:sz w:val="20"/>
+          <w:szCs w:val="20"/>
+        </w:rPr>
+        <w:t>January ;</w:t>
+      </w:r>
+      <w:proofErr w:type="gramEnd"/>
+      <w:r>
+        <w:rPr>
+          <w:rFonts w:ascii="Helvetica" w:hAnsi="Helvetica"/>
+          <w:sz w:val="20"/>
+          <w:szCs w:val="20"/>
+        </w:rPr>
+        <w:t xml:space="preserve"> 67(1): 73–88. doi:10.1007/s00018-009-0135-y </w:t>
+      </w:r>
+    </w:p>
+    <w:p>
+      <w:pPr>
+        <w:rPr>
+          <w:rFonts w:ascii="Helvetica" w:hAnsi="Helvetica"/>
+          <w:sz w:val="20"/>
+          <w:szCs w:val="20"/>
+        </w:rPr>
+      </w:pPr>
+      <w:r>
+        <w:rPr>
+          <w:rFonts w:ascii="Helvetica" w:hAnsi="Helvetica"/>
+          <w:sz w:val="20"/>
+          <w:szCs w:val="20"/>
+        </w:rPr>
+        <w:t xml:space="preserve">Kristin M </w:t>
+      </w:r>
+      <w:proofErr w:type="spellStart"/>
+      <w:r>
+        <w:rPr>
+          <w:rFonts w:ascii="Helvetica" w:hAnsi="Helvetica"/>
+          <w:sz w:val="20"/>
+          <w:szCs w:val="20"/>
+        </w:rPr>
+        <w:t>Scaple</w:t>
+      </w:r>
+      <w:proofErr w:type="spellEnd"/>
+      <w:r>
+        <w:rPr>
+          <w:rFonts w:ascii="Helvetica" w:hAnsi="Helvetica"/>
+          <w:sz w:val="20"/>
+          <w:szCs w:val="20"/>
+        </w:rPr>
+        <w:t xml:space="preserve"> and Emily </w:t>
+      </w:r>
+      <w:proofErr w:type="spellStart"/>
+      <w:r>
+        <w:rPr>
+          <w:rFonts w:ascii="Helvetica" w:hAnsi="Helvetica"/>
+          <w:sz w:val="20"/>
+          <w:szCs w:val="20"/>
+        </w:rPr>
+        <w:t>Petrucelli</w:t>
+      </w:r>
+      <w:proofErr w:type="spellEnd"/>
+      <w:r>
+        <w:rPr>
+          <w:rFonts w:ascii="Helvetica" w:hAnsi="Helvetica"/>
+          <w:sz w:val="20"/>
+          <w:szCs w:val="20"/>
+        </w:rPr>
+        <w:t xml:space="preserve">, Neuroscience Insights, Volume 16, March 2021, </w:t>
+      </w:r>
+      <w:proofErr w:type="spellStart"/>
+      <w:r>
+        <w:rPr>
+          <w:rFonts w:ascii="Helvetica" w:hAnsi="Helvetica" w:cs="Segoe UI"/>
+          <w:sz w:val="20"/>
+          <w:szCs w:val="20"/>
+          <w:shd w:val="clear" w:color="auto" w:fill="FFFFFF"/>
+        </w:rPr>
+        <w:t>doi</w:t>
+      </w:r>
+      <w:proofErr w:type="spellEnd"/>
+      <w:r>
+        <w:rPr>
+          <w:rFonts w:ascii="Helvetica" w:hAnsi="Helvetica" w:cs="Segoe UI"/>
+          <w:sz w:val="20"/>
+          <w:szCs w:val="20"/>
+          <w:shd w:val="clear" w:color="auto" w:fill="FFFFFF"/>
+        </w:rPr>
+        <w:t>: 10.1177/26331055211007441</w:t>
+      </w:r>
+      <w:r>
+        <w:rPr>
+          <w:rFonts w:ascii="Helvetica" w:hAnsi="Helvetica"/>
+          <w:sz w:val="20"/>
+          <w:szCs w:val="20"/>
+        </w:rPr>
+        <w:t>,</w:t>
+      </w:r>
+      <w:r>
+        <w:rPr>
+          <w:rFonts w:ascii="Helvetica" w:hAnsi="Helvetica"/>
+          <w:sz w:val="20"/>
+          <w:szCs w:val="20"/>
+        </w:rPr>
+        <w:t xml:space="preserve"> </w:t>
+      </w:r>
+      <w:r>
+        <w:rPr>
+          <w:rFonts w:ascii="Helvetica" w:hAnsi="Helvetica"/>
+          <w:sz w:val="20"/>
+          <w:szCs w:val="20"/>
+        </w:rPr>
+        <w:t xml:space="preserve">Receptors and Channels Associated with Alcohol Use: Contributions from </w:t>
+      </w:r>
+      <w:r>
+        <w:rPr>
+          <w:rFonts w:ascii="Helvetica" w:hAnsi="Helvetica"/>
+          <w:i/>
+          <w:iCs/>
+          <w:sz w:val="20"/>
+          <w:szCs w:val="20"/>
+        </w:rPr>
+        <w:t xml:space="preserve">Drosophila </w:t>
+      </w:r>
+    </w:p>
+    <w:p>
+      <w:pPr>
+        <w:pStyle w:val="NormalWeb"/>
+        <w:rPr>
+          <w:rFonts w:ascii="Helvetica" w:hAnsi="Helvetica"/>
+          <w:sz w:val="20"/>
+          <w:szCs w:val="20"/>
+        </w:rPr>
+      </w:pPr>
+      <w:r>
+        <w:rPr>
+          <w:rFonts w:ascii="Helvetica" w:hAnsi="Helvetica"/>
+          <w:sz w:val="20"/>
+          <w:szCs w:val="20"/>
+        </w:rPr>
+        <w:t xml:space="preserve">Grace </w:t>
+      </w:r>
+      <w:proofErr w:type="spellStart"/>
+      <w:proofErr w:type="gramStart"/>
+      <w:r>
+        <w:rPr>
+          <w:rFonts w:ascii="Helvetica" w:hAnsi="Helvetica"/>
+          <w:sz w:val="20"/>
+          <w:szCs w:val="20"/>
+        </w:rPr>
+        <w:t>O.Mizuno</w:t>
+      </w:r>
+      <w:proofErr w:type="spellEnd"/>
+      <w:proofErr w:type="gramEnd"/>
+      <w:r>
+        <w:rPr>
+          <w:rFonts w:ascii="Helvetica" w:hAnsi="Helvetica"/>
+          <w:sz w:val="20"/>
+          <w:szCs w:val="20"/>
+        </w:rPr>
+        <w:t xml:space="preserve"> et al., Department of Biochemistry and Molecular Medicine, School of Medicine, University of California, Davis,  </w:t>
+      </w:r>
+      <w:r>
+        <w:rPr>
+          <w:rFonts w:ascii="Helvetica" w:hAnsi="Helvetica"/>
+          <w:sz w:val="20"/>
+          <w:szCs w:val="20"/>
+        </w:rPr>
+        <w:t>real time monitoring of neuromodulators in behaving animals genetically</w:t>
+      </w:r>
+      <w:r>
+        <w:rPr>
+          <w:rFonts w:ascii="Helvetica" w:hAnsi="Helvetica"/>
+          <w:sz w:val="20"/>
+          <w:szCs w:val="20"/>
+        </w:rPr>
+        <w:t xml:space="preserve"> </w:t>
+      </w:r>
+      <w:r>
+        <w:rPr>
+          <w:rFonts w:ascii="Helvetica" w:hAnsi="Helvetica"/>
+          <w:sz w:val="20"/>
+          <w:szCs w:val="20"/>
+        </w:rPr>
+        <w:t>encoded indicators</w:t>
+      </w:r>
+    </w:p>
+    <w:p/>
+    <w:p>
+      <w:pPr>
+        <w:spacing w:before="100" w:beforeAutospacing="1" w:after="100" w:afterAutospacing="1"/>
+      </w:pPr>
+    </w:p>
+    <w:p>
+      <w:pPr>
+        <w:pStyle w:val="NormalWeb"/>
+      </w:pPr>
+    </w:p>
+    <w:p>
+      <w:pPr>
+        <w:spacing w:before="100" w:beforeAutospacing="1" w:after="100" w:afterAutospacing="1"/>
+      </w:pPr>
+    </w:p>
+    <w:p>
+      <w:pPr>
+        <w:spacing w:before="100" w:beforeAutospacing="1" w:after="100" w:afterAutospacing="1"/>
       </w:pPr>
     </w:p>
     <w:p>
@@ -1819,6 +2482,78 @@
       <w:proofErr w:type="spellEnd"/>
     </w:p>
   </w:footnote>
+  <w:footnote w:id="3">
+    <w:p>
+      <w:pPr>
+        <w:pStyle w:val="FootnoteText"/>
+      </w:pPr>
+      <w:r>
+        <w:rPr>
+          <w:rStyle w:val="FootnoteReference"/>
+        </w:rPr>
+        <w:footnoteRef/>
+      </w:r>
+      <w:r>
+        <w:t xml:space="preserve"> Compute CI for each recording and eliminate keep events which are significant and not too similar: </w:t>
+      </w:r>
+      <w:hyperlink r:id="rId1" w:history="1">
+        <w:r>
+          <w:rPr>
+            <w:rStyle w:val="Hyperlink"/>
+          </w:rPr>
+          <w:t>Using Confidence Intervals to Compare Means</w:t>
+        </w:r>
+      </w:hyperlink>
+    </w:p>
+  </w:footnote>
+  <w:footnote w:id="4">
+    <w:p>
+      <w:pPr>
+        <w:pStyle w:val="FootnoteText"/>
+      </w:pPr>
+      <w:r>
+        <w:rPr>
+          <w:rStyle w:val="FootnoteReference"/>
+        </w:rPr>
+        <w:footnoteRef/>
+      </w:r>
+      <w:r>
+        <w:t xml:space="preserve"> </w:t>
+      </w:r>
+      <w:hyperlink r:id="rId2" w:history="1">
+        <w:r>
+          <w:rPr>
+            <w:rStyle w:val="Hyperlink"/>
+          </w:rPr>
+          <w:t>How contexts promote and prevent relapse to drug seeking</w:t>
+        </w:r>
+      </w:hyperlink>
+    </w:p>
+  </w:footnote>
+  <w:footnote w:id="5">
+    <w:p>
+      <w:pPr>
+        <w:pStyle w:val="FootnoteText"/>
+      </w:pPr>
+      <w:r>
+        <w:rPr>
+          <w:rStyle w:val="FootnoteReference"/>
+        </w:rPr>
+        <w:footnoteRef/>
+      </w:r>
+      <w:r>
+        <w:t xml:space="preserve"> </w:t>
+      </w:r>
+      <w:hyperlink r:id="rId3" w:history="1">
+        <w:r>
+          <w:rPr>
+            <w:rStyle w:val="Hyperlink"/>
+          </w:rPr>
+          <w:t>Representational similarity analysis – connecting the branches of systems neuroscience</w:t>
+        </w:r>
+      </w:hyperlink>
+    </w:p>
+  </w:footnote>
 </w:footnotes>
 </file>
 
@@ -3346,7 +4081,7 @@
   <w:abstractNum w:abstractNumId="14" w15:restartNumberingAfterBreak="0">
     <w:nsid w:val="4243503F"/>
     <w:multiLevelType w:val="hybridMultilevel"/>
-    <w:tmpl w:val="9760EC1C"/>
+    <w:tmpl w:val="838ACAAC"/>
     <w:lvl w:ilvl="0" w:tplc="04090001">
       <w:start w:val="1"/>
       <w:numFmt w:val="bullet"/>
@@ -3457,6 +4192,119 @@
     </w:lvl>
   </w:abstractNum>
   <w:abstractNum w:abstractNumId="15" w15:restartNumberingAfterBreak="0">
+    <w:nsid w:val="45480B58"/>
+    <w:multiLevelType w:val="hybridMultilevel"/>
+    <w:tmpl w:val="BC3007DA"/>
+    <w:lvl w:ilvl="0" w:tplc="04090001">
+      <w:start w:val="1"/>
+      <w:numFmt w:val="bullet"/>
+      <w:lvlText w:val=""/>
+      <w:lvlJc w:val="left"/>
+      <w:pPr>
+        <w:ind w:left="360" w:hanging="360"/>
+      </w:pPr>
+      <w:rPr>
+        <w:rFonts w:ascii="Symbol" w:hAnsi="Symbol" w:hint="default"/>
+      </w:rPr>
+    </w:lvl>
+    <w:lvl w:ilvl="1" w:tplc="04090003" w:tentative="1">
+      <w:start w:val="1"/>
+      <w:numFmt w:val="bullet"/>
+      <w:lvlText w:val="o"/>
+      <w:lvlJc w:val="left"/>
+      <w:pPr>
+        <w:ind w:left="1080" w:hanging="360"/>
+      </w:pPr>
+      <w:rPr>
+        <w:rFonts w:ascii="Courier New" w:hAnsi="Courier New" w:cs="Courier New" w:hint="default"/>
+      </w:rPr>
+    </w:lvl>
+    <w:lvl w:ilvl="2" w:tplc="04090005" w:tentative="1">
+      <w:start w:val="1"/>
+      <w:numFmt w:val="bullet"/>
+      <w:lvlText w:val=""/>
+      <w:lvlJc w:val="left"/>
+      <w:pPr>
+        <w:ind w:left="1800" w:hanging="360"/>
+      </w:pPr>
+      <w:rPr>
+        <w:rFonts w:ascii="Wingdings" w:hAnsi="Wingdings" w:hint="default"/>
+      </w:rPr>
+    </w:lvl>
+    <w:lvl w:ilvl="3" w:tplc="04090001" w:tentative="1">
+      <w:start w:val="1"/>
+      <w:numFmt w:val="bullet"/>
+      <w:lvlText w:val=""/>
+      <w:lvlJc w:val="left"/>
+      <w:pPr>
+        <w:ind w:left="2520" w:hanging="360"/>
+      </w:pPr>
+      <w:rPr>
+        <w:rFonts w:ascii="Symbol" w:hAnsi="Symbol" w:hint="default"/>
+      </w:rPr>
+    </w:lvl>
+    <w:lvl w:ilvl="4" w:tplc="04090003" w:tentative="1">
+      <w:start w:val="1"/>
+      <w:numFmt w:val="bullet"/>
+      <w:lvlText w:val="o"/>
+      <w:lvlJc w:val="left"/>
+      <w:pPr>
+        <w:ind w:left="3240" w:hanging="360"/>
+      </w:pPr>
+      <w:rPr>
+        <w:rFonts w:ascii="Courier New" w:hAnsi="Courier New" w:cs="Courier New" w:hint="default"/>
+      </w:rPr>
+    </w:lvl>
+    <w:lvl w:ilvl="5" w:tplc="04090005" w:tentative="1">
+      <w:start w:val="1"/>
+      <w:numFmt w:val="bullet"/>
+      <w:lvlText w:val=""/>
+      <w:lvlJc w:val="left"/>
+      <w:pPr>
+        <w:ind w:left="3960" w:hanging="360"/>
+      </w:pPr>
+      <w:rPr>
+        <w:rFonts w:ascii="Wingdings" w:hAnsi="Wingdings" w:hint="default"/>
+      </w:rPr>
+    </w:lvl>
+    <w:lvl w:ilvl="6" w:tplc="04090001" w:tentative="1">
+      <w:start w:val="1"/>
+      <w:numFmt w:val="bullet"/>
+      <w:lvlText w:val=""/>
+      <w:lvlJc w:val="left"/>
+      <w:pPr>
+        <w:ind w:left="4680" w:hanging="360"/>
+      </w:pPr>
+      <w:rPr>
+        <w:rFonts w:ascii="Symbol" w:hAnsi="Symbol" w:hint="default"/>
+      </w:rPr>
+    </w:lvl>
+    <w:lvl w:ilvl="7" w:tplc="04090003" w:tentative="1">
+      <w:start w:val="1"/>
+      <w:numFmt w:val="bullet"/>
+      <w:lvlText w:val="o"/>
+      <w:lvlJc w:val="left"/>
+      <w:pPr>
+        <w:ind w:left="5400" w:hanging="360"/>
+      </w:pPr>
+      <w:rPr>
+        <w:rFonts w:ascii="Courier New" w:hAnsi="Courier New" w:cs="Courier New" w:hint="default"/>
+      </w:rPr>
+    </w:lvl>
+    <w:lvl w:ilvl="8" w:tplc="04090005" w:tentative="1">
+      <w:start w:val="1"/>
+      <w:numFmt w:val="bullet"/>
+      <w:lvlText w:val=""/>
+      <w:lvlJc w:val="left"/>
+      <w:pPr>
+        <w:ind w:left="6120" w:hanging="360"/>
+      </w:pPr>
+      <w:rPr>
+        <w:rFonts w:ascii="Wingdings" w:hAnsi="Wingdings" w:hint="default"/>
+      </w:rPr>
+    </w:lvl>
+  </w:abstractNum>
+  <w:abstractNum w:abstractNumId="16" w15:restartNumberingAfterBreak="0">
     <w:nsid w:val="467529F3"/>
     <w:multiLevelType w:val="hybridMultilevel"/>
     <w:tmpl w:val="200006B8"/>
@@ -3545,7 +4393,7 @@
       </w:pPr>
     </w:lvl>
   </w:abstractNum>
-  <w:abstractNum w:abstractNumId="16" w15:restartNumberingAfterBreak="0">
+  <w:abstractNum w:abstractNumId="17" w15:restartNumberingAfterBreak="0">
     <w:nsid w:val="470C57D0"/>
     <w:multiLevelType w:val="hybridMultilevel"/>
     <w:tmpl w:val="870A03FE"/>
@@ -3658,7 +4506,7 @@
       </w:rPr>
     </w:lvl>
   </w:abstractNum>
-  <w:abstractNum w:abstractNumId="17" w15:restartNumberingAfterBreak="0">
+  <w:abstractNum w:abstractNumId="18" w15:restartNumberingAfterBreak="0">
     <w:nsid w:val="4B426B94"/>
     <w:multiLevelType w:val="multilevel"/>
     <w:tmpl w:val="C4A698F8"/>
@@ -3807,120 +4655,120 @@
       </w:rPr>
     </w:lvl>
   </w:abstractNum>
-  <w:abstractNum w:abstractNumId="18" w15:restartNumberingAfterBreak="0">
+  <w:abstractNum w:abstractNumId="19" w15:restartNumberingAfterBreak="0">
     <w:nsid w:val="561F31F8"/>
     <w:multiLevelType w:val="hybridMultilevel"/>
-    <w:tmpl w:val="8D6ABFC2"/>
-    <w:lvl w:ilvl="0" w:tplc="04090001">
+    <w:tmpl w:val="60AC278C"/>
+    <w:lvl w:ilvl="0" w:tplc="04090003">
+      <w:start w:val="1"/>
+      <w:numFmt w:val="bullet"/>
+      <w:lvlText w:val="o"/>
+      <w:lvlJc w:val="left"/>
+      <w:pPr>
+        <w:ind w:left="1080" w:hanging="360"/>
+      </w:pPr>
+      <w:rPr>
+        <w:rFonts w:ascii="Courier New" w:hAnsi="Courier New" w:cs="Courier New" w:hint="default"/>
+      </w:rPr>
+    </w:lvl>
+    <w:lvl w:ilvl="1" w:tplc="04090003" w:tentative="1">
+      <w:start w:val="1"/>
+      <w:numFmt w:val="bullet"/>
+      <w:lvlText w:val="o"/>
+      <w:lvlJc w:val="left"/>
+      <w:pPr>
+        <w:ind w:left="2160" w:hanging="360"/>
+      </w:pPr>
+      <w:rPr>
+        <w:rFonts w:ascii="Courier New" w:hAnsi="Courier New" w:cs="Courier New" w:hint="default"/>
+      </w:rPr>
+    </w:lvl>
+    <w:lvl w:ilvl="2" w:tplc="04090005" w:tentative="1">
+      <w:start w:val="1"/>
+      <w:numFmt w:val="bullet"/>
+      <w:lvlText w:val=""/>
+      <w:lvlJc w:val="left"/>
+      <w:pPr>
+        <w:ind w:left="2880" w:hanging="360"/>
+      </w:pPr>
+      <w:rPr>
+        <w:rFonts w:ascii="Wingdings" w:hAnsi="Wingdings" w:hint="default"/>
+      </w:rPr>
+    </w:lvl>
+    <w:lvl w:ilvl="3" w:tplc="04090001" w:tentative="1">
       <w:start w:val="1"/>
       <w:numFmt w:val="bullet"/>
       <w:lvlText w:val=""/>
       <w:lvlJc w:val="left"/>
       <w:pPr>
-        <w:ind w:left="360" w:hanging="360"/>
+        <w:ind w:left="3600" w:hanging="360"/>
       </w:pPr>
       <w:rPr>
         <w:rFonts w:ascii="Symbol" w:hAnsi="Symbol" w:hint="default"/>
       </w:rPr>
     </w:lvl>
-    <w:lvl w:ilvl="1" w:tplc="04090003" w:tentative="1">
+    <w:lvl w:ilvl="4" w:tplc="04090003" w:tentative="1">
       <w:start w:val="1"/>
       <w:numFmt w:val="bullet"/>
       <w:lvlText w:val="o"/>
       <w:lvlJc w:val="left"/>
       <w:pPr>
-        <w:ind w:left="1440" w:hanging="360"/>
+        <w:ind w:left="4320" w:hanging="360"/>
       </w:pPr>
       <w:rPr>
         <w:rFonts w:ascii="Courier New" w:hAnsi="Courier New" w:cs="Courier New" w:hint="default"/>
       </w:rPr>
     </w:lvl>
-    <w:lvl w:ilvl="2" w:tplc="04090005" w:tentative="1">
+    <w:lvl w:ilvl="5" w:tplc="04090005" w:tentative="1">
       <w:start w:val="1"/>
       <w:numFmt w:val="bullet"/>
       <w:lvlText w:val=""/>
       <w:lvlJc w:val="left"/>
       <w:pPr>
-        <w:ind w:left="2160" w:hanging="360"/>
+        <w:ind w:left="5040" w:hanging="360"/>
       </w:pPr>
       <w:rPr>
         <w:rFonts w:ascii="Wingdings" w:hAnsi="Wingdings" w:hint="default"/>
       </w:rPr>
     </w:lvl>
-    <w:lvl w:ilvl="3" w:tplc="04090001" w:tentative="1">
+    <w:lvl w:ilvl="6" w:tplc="04090001" w:tentative="1">
       <w:start w:val="1"/>
       <w:numFmt w:val="bullet"/>
       <w:lvlText w:val=""/>
       <w:lvlJc w:val="left"/>
       <w:pPr>
-        <w:ind w:left="2880" w:hanging="360"/>
+        <w:ind w:left="5760" w:hanging="360"/>
       </w:pPr>
       <w:rPr>
         <w:rFonts w:ascii="Symbol" w:hAnsi="Symbol" w:hint="default"/>
       </w:rPr>
     </w:lvl>
-    <w:lvl w:ilvl="4" w:tplc="04090003" w:tentative="1">
+    <w:lvl w:ilvl="7" w:tplc="04090003" w:tentative="1">
       <w:start w:val="1"/>
       <w:numFmt w:val="bullet"/>
       <w:lvlText w:val="o"/>
       <w:lvlJc w:val="left"/>
       <w:pPr>
-        <w:ind w:left="3600" w:hanging="360"/>
+        <w:ind w:left="6480" w:hanging="360"/>
       </w:pPr>
       <w:rPr>
         <w:rFonts w:ascii="Courier New" w:hAnsi="Courier New" w:cs="Courier New" w:hint="default"/>
       </w:rPr>
     </w:lvl>
-    <w:lvl w:ilvl="5" w:tplc="04090005" w:tentative="1">
+    <w:lvl w:ilvl="8" w:tplc="04090005" w:tentative="1">
       <w:start w:val="1"/>
       <w:numFmt w:val="bullet"/>
       <w:lvlText w:val=""/>
       <w:lvlJc w:val="left"/>
       <w:pPr>
-        <w:ind w:left="4320" w:hanging="360"/>
+        <w:ind w:left="7200" w:hanging="360"/>
       </w:pPr>
       <w:rPr>
         <w:rFonts w:ascii="Wingdings" w:hAnsi="Wingdings" w:hint="default"/>
       </w:rPr>
     </w:lvl>
-    <w:lvl w:ilvl="6" w:tplc="04090001" w:tentative="1">
-      <w:start w:val="1"/>
-      <w:numFmt w:val="bullet"/>
-      <w:lvlText w:val=""/>
-      <w:lvlJc w:val="left"/>
-      <w:pPr>
-        <w:ind w:left="5040" w:hanging="360"/>
-      </w:pPr>
-      <w:rPr>
-        <w:rFonts w:ascii="Symbol" w:hAnsi="Symbol" w:hint="default"/>
-      </w:rPr>
-    </w:lvl>
-    <w:lvl w:ilvl="7" w:tplc="04090003" w:tentative="1">
-      <w:start w:val="1"/>
-      <w:numFmt w:val="bullet"/>
-      <w:lvlText w:val="o"/>
-      <w:lvlJc w:val="left"/>
-      <w:pPr>
-        <w:ind w:left="5760" w:hanging="360"/>
-      </w:pPr>
-      <w:rPr>
-        <w:rFonts w:ascii="Courier New" w:hAnsi="Courier New" w:cs="Courier New" w:hint="default"/>
-      </w:rPr>
-    </w:lvl>
-    <w:lvl w:ilvl="8" w:tplc="04090005" w:tentative="1">
-      <w:start w:val="1"/>
-      <w:numFmt w:val="bullet"/>
-      <w:lvlText w:val=""/>
-      <w:lvlJc w:val="left"/>
-      <w:pPr>
-        <w:ind w:left="6480" w:hanging="360"/>
-      </w:pPr>
-      <w:rPr>
-        <w:rFonts w:ascii="Wingdings" w:hAnsi="Wingdings" w:hint="default"/>
-      </w:rPr>
-    </w:lvl>
   </w:abstractNum>
-  <w:abstractNum w:abstractNumId="19" w15:restartNumberingAfterBreak="0">
+  <w:abstractNum w:abstractNumId="20" w15:restartNumberingAfterBreak="0">
     <w:nsid w:val="5B0F15A0"/>
     <w:multiLevelType w:val="hybridMultilevel"/>
     <w:tmpl w:val="3A58AA12"/>
@@ -4033,7 +4881,7 @@
       </w:rPr>
     </w:lvl>
   </w:abstractNum>
-  <w:abstractNum w:abstractNumId="20" w15:restartNumberingAfterBreak="0">
+  <w:abstractNum w:abstractNumId="21" w15:restartNumberingAfterBreak="0">
     <w:nsid w:val="68D44C58"/>
     <w:multiLevelType w:val="multilevel"/>
     <w:tmpl w:val="3E525D9C"/>
@@ -4182,7 +5030,93 @@
       </w:rPr>
     </w:lvl>
   </w:abstractNum>
-  <w:abstractNum w:abstractNumId="21" w15:restartNumberingAfterBreak="0">
+  <w:abstractNum w:abstractNumId="22" w15:restartNumberingAfterBreak="0">
+    <w:nsid w:val="6A882D81"/>
+    <w:multiLevelType w:val="hybridMultilevel"/>
+    <w:tmpl w:val="DC1CA526"/>
+    <w:lvl w:ilvl="0" w:tplc="0409000F">
+      <w:start w:val="1"/>
+      <w:numFmt w:val="decimal"/>
+      <w:lvlText w:val="%1."/>
+      <w:lvlJc w:val="left"/>
+      <w:pPr>
+        <w:ind w:left="720" w:hanging="360"/>
+      </w:pPr>
+    </w:lvl>
+    <w:lvl w:ilvl="1" w:tplc="04090019" w:tentative="1">
+      <w:start w:val="1"/>
+      <w:numFmt w:val="lowerLetter"/>
+      <w:lvlText w:val="%2."/>
+      <w:lvlJc w:val="left"/>
+      <w:pPr>
+        <w:ind w:left="1440" w:hanging="360"/>
+      </w:pPr>
+    </w:lvl>
+    <w:lvl w:ilvl="2" w:tplc="0409001B" w:tentative="1">
+      <w:start w:val="1"/>
+      <w:numFmt w:val="lowerRoman"/>
+      <w:lvlText w:val="%3."/>
+      <w:lvlJc w:val="right"/>
+      <w:pPr>
+        <w:ind w:left="2160" w:hanging="180"/>
+      </w:pPr>
+    </w:lvl>
+    <w:lvl w:ilvl="3" w:tplc="0409000F" w:tentative="1">
+      <w:start w:val="1"/>
+      <w:numFmt w:val="decimal"/>
+      <w:lvlText w:val="%4."/>
+      <w:lvlJc w:val="left"/>
+      <w:pPr>
+        <w:ind w:left="2880" w:hanging="360"/>
+      </w:pPr>
+    </w:lvl>
+    <w:lvl w:ilvl="4" w:tplc="04090019" w:tentative="1">
+      <w:start w:val="1"/>
+      <w:numFmt w:val="lowerLetter"/>
+      <w:lvlText w:val="%5."/>
+      <w:lvlJc w:val="left"/>
+      <w:pPr>
+        <w:ind w:left="3600" w:hanging="360"/>
+      </w:pPr>
+    </w:lvl>
+    <w:lvl w:ilvl="5" w:tplc="0409001B" w:tentative="1">
+      <w:start w:val="1"/>
+      <w:numFmt w:val="lowerRoman"/>
+      <w:lvlText w:val="%6."/>
+      <w:lvlJc w:val="right"/>
+      <w:pPr>
+        <w:ind w:left="4320" w:hanging="180"/>
+      </w:pPr>
+    </w:lvl>
+    <w:lvl w:ilvl="6" w:tplc="0409000F" w:tentative="1">
+      <w:start w:val="1"/>
+      <w:numFmt w:val="decimal"/>
+      <w:lvlText w:val="%7."/>
+      <w:lvlJc w:val="left"/>
+      <w:pPr>
+        <w:ind w:left="5040" w:hanging="360"/>
+      </w:pPr>
+    </w:lvl>
+    <w:lvl w:ilvl="7" w:tplc="04090019" w:tentative="1">
+      <w:start w:val="1"/>
+      <w:numFmt w:val="lowerLetter"/>
+      <w:lvlText w:val="%8."/>
+      <w:lvlJc w:val="left"/>
+      <w:pPr>
+        <w:ind w:left="5760" w:hanging="360"/>
+      </w:pPr>
+    </w:lvl>
+    <w:lvl w:ilvl="8" w:tplc="0409001B" w:tentative="1">
+      <w:start w:val="1"/>
+      <w:numFmt w:val="lowerRoman"/>
+      <w:lvlText w:val="%9."/>
+      <w:lvlJc w:val="right"/>
+      <w:pPr>
+        <w:ind w:left="6480" w:hanging="180"/>
+      </w:pPr>
+    </w:lvl>
+  </w:abstractNum>
+  <w:abstractNum w:abstractNumId="23" w15:restartNumberingAfterBreak="0">
     <w:nsid w:val="6CE02961"/>
     <w:multiLevelType w:val="hybridMultilevel"/>
     <w:tmpl w:val="B1BC12C0"/>
@@ -4271,7 +5205,7 @@
       </w:pPr>
     </w:lvl>
   </w:abstractNum>
-  <w:abstractNum w:abstractNumId="22" w15:restartNumberingAfterBreak="0">
+  <w:abstractNum w:abstractNumId="24" w15:restartNumberingAfterBreak="0">
     <w:nsid w:val="733A571F"/>
     <w:multiLevelType w:val="multilevel"/>
     <w:tmpl w:val="365A7FDA"/>
@@ -4384,7 +5318,7 @@
       </w:pPr>
     </w:lvl>
   </w:abstractNum>
-  <w:abstractNum w:abstractNumId="23" w15:restartNumberingAfterBreak="0">
+  <w:abstractNum w:abstractNumId="25" w15:restartNumberingAfterBreak="0">
     <w:nsid w:val="75D95D30"/>
     <w:multiLevelType w:val="hybridMultilevel"/>
     <w:tmpl w:val="D026CD52"/>
@@ -4497,7 +5431,120 @@
       </w:rPr>
     </w:lvl>
   </w:abstractNum>
-  <w:abstractNum w:abstractNumId="24" w15:restartNumberingAfterBreak="0">
+  <w:abstractNum w:abstractNumId="26" w15:restartNumberingAfterBreak="0">
+    <w:nsid w:val="75F86D16"/>
+    <w:multiLevelType w:val="hybridMultilevel"/>
+    <w:tmpl w:val="54387680"/>
+    <w:lvl w:ilvl="0" w:tplc="04090001">
+      <w:start w:val="1"/>
+      <w:numFmt w:val="bullet"/>
+      <w:lvlText w:val=""/>
+      <w:lvlJc w:val="left"/>
+      <w:pPr>
+        <w:ind w:left="360" w:hanging="360"/>
+      </w:pPr>
+      <w:rPr>
+        <w:rFonts w:ascii="Symbol" w:hAnsi="Symbol" w:hint="default"/>
+      </w:rPr>
+    </w:lvl>
+    <w:lvl w:ilvl="1" w:tplc="04090003" w:tentative="1">
+      <w:start w:val="1"/>
+      <w:numFmt w:val="bullet"/>
+      <w:lvlText w:val="o"/>
+      <w:lvlJc w:val="left"/>
+      <w:pPr>
+        <w:ind w:left="1080" w:hanging="360"/>
+      </w:pPr>
+      <w:rPr>
+        <w:rFonts w:ascii="Courier New" w:hAnsi="Courier New" w:cs="Courier New" w:hint="default"/>
+      </w:rPr>
+    </w:lvl>
+    <w:lvl w:ilvl="2" w:tplc="04090005" w:tentative="1">
+      <w:start w:val="1"/>
+      <w:numFmt w:val="bullet"/>
+      <w:lvlText w:val=""/>
+      <w:lvlJc w:val="left"/>
+      <w:pPr>
+        <w:ind w:left="1800" w:hanging="360"/>
+      </w:pPr>
+      <w:rPr>
+        <w:rFonts w:ascii="Wingdings" w:hAnsi="Wingdings" w:hint="default"/>
+      </w:rPr>
+    </w:lvl>
+    <w:lvl w:ilvl="3" w:tplc="04090001" w:tentative="1">
+      <w:start w:val="1"/>
+      <w:numFmt w:val="bullet"/>
+      <w:lvlText w:val=""/>
+      <w:lvlJc w:val="left"/>
+      <w:pPr>
+        <w:ind w:left="2520" w:hanging="360"/>
+      </w:pPr>
+      <w:rPr>
+        <w:rFonts w:ascii="Symbol" w:hAnsi="Symbol" w:hint="default"/>
+      </w:rPr>
+    </w:lvl>
+    <w:lvl w:ilvl="4" w:tplc="04090003" w:tentative="1">
+      <w:start w:val="1"/>
+      <w:numFmt w:val="bullet"/>
+      <w:lvlText w:val="o"/>
+      <w:lvlJc w:val="left"/>
+      <w:pPr>
+        <w:ind w:left="3240" w:hanging="360"/>
+      </w:pPr>
+      <w:rPr>
+        <w:rFonts w:ascii="Courier New" w:hAnsi="Courier New" w:cs="Courier New" w:hint="default"/>
+      </w:rPr>
+    </w:lvl>
+    <w:lvl w:ilvl="5" w:tplc="04090005" w:tentative="1">
+      <w:start w:val="1"/>
+      <w:numFmt w:val="bullet"/>
+      <w:lvlText w:val=""/>
+      <w:lvlJc w:val="left"/>
+      <w:pPr>
+        <w:ind w:left="3960" w:hanging="360"/>
+      </w:pPr>
+      <w:rPr>
+        <w:rFonts w:ascii="Wingdings" w:hAnsi="Wingdings" w:hint="default"/>
+      </w:rPr>
+    </w:lvl>
+    <w:lvl w:ilvl="6" w:tplc="04090001" w:tentative="1">
+      <w:start w:val="1"/>
+      <w:numFmt w:val="bullet"/>
+      <w:lvlText w:val=""/>
+      <w:lvlJc w:val="left"/>
+      <w:pPr>
+        <w:ind w:left="4680" w:hanging="360"/>
+      </w:pPr>
+      <w:rPr>
+        <w:rFonts w:ascii="Symbol" w:hAnsi="Symbol" w:hint="default"/>
+      </w:rPr>
+    </w:lvl>
+    <w:lvl w:ilvl="7" w:tplc="04090003" w:tentative="1">
+      <w:start w:val="1"/>
+      <w:numFmt w:val="bullet"/>
+      <w:lvlText w:val="o"/>
+      <w:lvlJc w:val="left"/>
+      <w:pPr>
+        <w:ind w:left="5400" w:hanging="360"/>
+      </w:pPr>
+      <w:rPr>
+        <w:rFonts w:ascii="Courier New" w:hAnsi="Courier New" w:cs="Courier New" w:hint="default"/>
+      </w:rPr>
+    </w:lvl>
+    <w:lvl w:ilvl="8" w:tplc="04090005" w:tentative="1">
+      <w:start w:val="1"/>
+      <w:numFmt w:val="bullet"/>
+      <w:lvlText w:val=""/>
+      <w:lvlJc w:val="left"/>
+      <w:pPr>
+        <w:ind w:left="6120" w:hanging="360"/>
+      </w:pPr>
+      <w:rPr>
+        <w:rFonts w:ascii="Wingdings" w:hAnsi="Wingdings" w:hint="default"/>
+      </w:rPr>
+    </w:lvl>
+  </w:abstractNum>
+  <w:abstractNum w:abstractNumId="27" w15:restartNumberingAfterBreak="0">
     <w:nsid w:val="77F95A7A"/>
     <w:multiLevelType w:val="hybridMultilevel"/>
     <w:tmpl w:val="42680008"/>
@@ -4609,7 +5656,7 @@
       </w:rPr>
     </w:lvl>
   </w:abstractNum>
-  <w:abstractNum w:abstractNumId="25" w15:restartNumberingAfterBreak="0">
+  <w:abstractNum w:abstractNumId="28" w15:restartNumberingAfterBreak="0">
     <w:nsid w:val="7CEB19DE"/>
     <w:multiLevelType w:val="hybridMultilevel"/>
     <w:tmpl w:val="0FA47FB6"/>
@@ -4722,7 +5769,7 @@
       </w:rPr>
     </w:lvl>
   </w:abstractNum>
-  <w:abstractNum w:abstractNumId="26" w15:restartNumberingAfterBreak="0">
+  <w:abstractNum w:abstractNumId="29" w15:restartNumberingAfterBreak="0">
     <w:nsid w:val="7F9A06D2"/>
     <w:multiLevelType w:val="hybridMultilevel"/>
     <w:tmpl w:val="AD3A3E7E"/>
@@ -4837,7 +5884,7 @@
     </w:lvl>
   </w:abstractNum>
   <w:num w:numId="1">
-    <w:abstractNumId w:val="21"/>
+    <w:abstractNumId w:val="23"/>
   </w:num>
   <w:num w:numId="2">
     <w:abstractNumId w:val="1"/>
@@ -4846,13 +5893,13 @@
     <w:abstractNumId w:val="0"/>
   </w:num>
   <w:num w:numId="4">
-    <w:abstractNumId w:val="16"/>
+    <w:abstractNumId w:val="17"/>
   </w:num>
   <w:num w:numId="5">
     <w:abstractNumId w:val="12"/>
   </w:num>
   <w:num w:numId="6">
-    <w:abstractNumId w:val="22"/>
+    <w:abstractNumId w:val="24"/>
   </w:num>
   <w:num w:numId="7">
     <w:abstractNumId w:val="11"/>
@@ -4864,31 +5911,31 @@
     <w:abstractNumId w:val="5"/>
   </w:num>
   <w:num w:numId="10">
-    <w:abstractNumId w:val="26"/>
+    <w:abstractNumId w:val="29"/>
   </w:num>
   <w:num w:numId="11">
-    <w:abstractNumId w:val="24"/>
+    <w:abstractNumId w:val="27"/>
   </w:num>
   <w:num w:numId="12">
     <w:abstractNumId w:val="10"/>
   </w:num>
   <w:num w:numId="13">
-    <w:abstractNumId w:val="17"/>
+    <w:abstractNumId w:val="18"/>
   </w:num>
   <w:num w:numId="14">
-    <w:abstractNumId w:val="19"/>
+    <w:abstractNumId w:val="20"/>
   </w:num>
   <w:num w:numId="15">
     <w:abstractNumId w:val="6"/>
   </w:num>
   <w:num w:numId="16">
-    <w:abstractNumId w:val="20"/>
+    <w:abstractNumId w:val="21"/>
   </w:num>
   <w:num w:numId="17">
     <w:abstractNumId w:val="2"/>
   </w:num>
   <w:num w:numId="18">
-    <w:abstractNumId w:val="15"/>
+    <w:abstractNumId w:val="16"/>
   </w:num>
   <w:num w:numId="19">
     <w:abstractNumId w:val="8"/>
@@ -4906,16 +5953,25 @@
     <w:abstractNumId w:val="4"/>
   </w:num>
   <w:num w:numId="24">
-    <w:abstractNumId w:val="25"/>
+    <w:abstractNumId w:val="28"/>
   </w:num>
   <w:num w:numId="25">
     <w:abstractNumId w:val="9"/>
   </w:num>
   <w:num w:numId="26">
-    <w:abstractNumId w:val="23"/>
+    <w:abstractNumId w:val="25"/>
   </w:num>
   <w:num w:numId="27">
-    <w:abstractNumId w:val="18"/>
+    <w:abstractNumId w:val="19"/>
+  </w:num>
+  <w:num w:numId="28">
+    <w:abstractNumId w:val="15"/>
+  </w:num>
+  <w:num w:numId="29">
+    <w:abstractNumId w:val="22"/>
+  </w:num>
+  <w:num w:numId="30">
+    <w:abstractNumId w:val="26"/>
   </w:num>
 </w:numbering>
 </file>

</xml_diff>